<commit_message>
update GDD file, everything else is the same, not late submission
</commit_message>
<xml_diff>
--- a/GDD/Game Design Document.docx
+++ b/GDD/Game Design Document.docx
@@ -18,6 +18,11 @@
         </w:rPr>
         <w:t>SKY ADVENTURE GAME DESIGN DOCUMENT</w:t>
       </w:r>
+    </w:p>
+    <w:p>
+      <w:pPr>
+        <w:jc w:val="center"/>
+      </w:pPr>
     </w:p>
     <w:p>
       <w:pPr>
@@ -1664,7 +1669,6 @@
         <w:br w:type="page"/>
       </w:r>
     </w:p>
-    <w:p/>
     <w:p>
       <w:pPr>
         <w:pStyle w:val="Heading1"/>
@@ -1673,6 +1677,7 @@
       <w:bookmarkStart w:id="0" w:name="_hxnvvkezaaea" w:colFirst="0" w:colLast="0"/>
       <w:bookmarkEnd w:id="0"/>
       <w:r>
+        <w:lastRenderedPageBreak/>
         <w:t>1 Game Overview</w:t>
       </w:r>
     </w:p>
@@ -1949,7 +1954,6 @@
         <w:contextualSpacing w:val="0"/>
       </w:pPr>
       <w:r>
-        <w:lastRenderedPageBreak/>
         <w:t>5 Competitors / Similar Titles</w:t>
       </w:r>
     </w:p>
@@ -1964,6 +1968,7 @@
         <w:contextualSpacing w:val="0"/>
       </w:pPr>
       <w:r>
+        <w:lastRenderedPageBreak/>
         <w:t>6 Synopsis</w:t>
       </w:r>
     </w:p>
@@ -6266,6 +6271,9 @@
     </w:p>
     <w:p>
       <w:r>
+        <w:rPr>
+          <w:noProof/>
+        </w:rPr>
         <w:drawing>
           <wp:anchor distT="36576" distB="36576" distL="36576" distR="36576" simplePos="0" relativeHeight="252109312" behindDoc="0" locked="0" layoutInCell="1" allowOverlap="1" wp14:anchorId="1F956DAE" wp14:editId="7C7C6457">
             <wp:simplePos x="0" y="0"/>
@@ -6331,6 +6339,9 @@
         </w:drawing>
       </w:r>
       <w:r>
+        <w:rPr>
+          <w:noProof/>
+        </w:rPr>
         <mc:AlternateContent>
           <mc:Choice Requires="wps">
             <w:drawing>
@@ -6432,6 +6443,9 @@
         </mc:AlternateContent>
       </w:r>
       <w:r>
+        <w:rPr>
+          <w:noProof/>
+        </w:rPr>
         <mc:AlternateContent>
           <mc:Choice Requires="wps">
             <w:drawing>
@@ -6533,6 +6547,9 @@
         </mc:AlternateContent>
       </w:r>
       <w:r>
+        <w:rPr>
+          <w:noProof/>
+        </w:rPr>
         <w:drawing>
           <wp:anchor distT="36576" distB="36576" distL="36576" distR="36576" simplePos="0" relativeHeight="252145152" behindDoc="0" locked="0" layoutInCell="1" allowOverlap="1" wp14:anchorId="3EF77FFE" wp14:editId="16B60D94">
             <wp:simplePos x="0" y="0"/>
@@ -6598,6 +6615,9 @@
         </w:drawing>
       </w:r>
       <w:r>
+        <w:rPr>
+          <w:noProof/>
+        </w:rPr>
         <mc:AlternateContent>
           <mc:Choice Requires="wps">
             <w:drawing>
@@ -6699,6 +6719,9 @@
         </mc:AlternateContent>
       </w:r>
       <w:r>
+        <w:rPr>
+          <w:noProof/>
+        </w:rPr>
         <w:drawing>
           <wp:anchor distT="36576" distB="36576" distL="36576" distR="36576" simplePos="0" relativeHeight="251960832" behindDoc="0" locked="0" layoutInCell="1" allowOverlap="1" wp14:anchorId="60C0E745" wp14:editId="00B81454">
             <wp:simplePos x="0" y="0"/>
@@ -6897,13 +6920,8 @@
               <w:t xml:space="preserve">Plays </w:t>
             </w:r>
             <w:r>
-              <w:t xml:space="preserve">and loops </w:t>
+              <w:t>and loops thoughout</w:t>
             </w:r>
-            <w:proofErr w:type="spellStart"/>
-            <w:r>
-              <w:t>thoughout</w:t>
-            </w:r>
-            <w:proofErr w:type="spellEnd"/>
             <w:r>
               <w:t xml:space="preserve"> the game</w:t>
             </w:r>

</xml_diff>